<commit_message>
Sign Up reaaady, sign In is in progress
</commit_message>
<xml_diff>
--- a/Submition A/WEB1_Week1_Assignment(Visual Design).docx
+++ b/Submition A/WEB1_Week1_Assignment(Visual Design).docx
@@ -16,6 +16,7 @@
           <w:docPartUnique/>
         </w:docPartObj>
       </w:sdtPr>
+      <w:sdtEndPr/>
       <w:sdtContent>
         <w:p>
           <w:pPr>
@@ -186,6 +187,7 @@
                                         <w:dataBinding w:prefixMappings="xmlns:ns0='http://purl.org/dc/elements/1.1/' xmlns:ns1='http://schemas.openxmlformats.org/package/2006/metadata/core-properties' " w:xpath="/ns1:coreProperties[1]/ns0:title[1]" w:storeItemID="{6C3C8BC8-F283-45AE-878A-BAB7291924A1}"/>
                                         <w:text/>
                                       </w:sdtPr>
+                                      <w:sdtEndPr/>
                                       <w:sdtContent>
                                         <w:p>
                                           <w:pPr>
@@ -224,6 +226,7 @@
                                         <w:dataBinding w:prefixMappings="xmlns:ns0='http://purl.org/dc/elements/1.1/' xmlns:ns1='http://schemas.openxmlformats.org/package/2006/metadata/core-properties' " w:xpath="/ns1:coreProperties[1]/ns0:subject[1]" w:storeItemID="{6C3C8BC8-F283-45AE-878A-BAB7291924A1}"/>
                                         <w:text/>
                                       </w:sdtPr>
+                                      <w:sdtEndPr/>
                                       <w:sdtContent>
                                         <w:p>
                                           <w:pPr>
@@ -233,14 +236,16 @@
                                               <w:szCs w:val="24"/>
                                             </w:rPr>
                                           </w:pPr>
+                                          <w:proofErr w:type="spellStart"/>
                                           <w:r>
                                             <w:rPr>
                                               <w:color w:val="000000" w:themeColor="text1"/>
                                               <w:sz w:val="24"/>
                                               <w:szCs w:val="24"/>
                                             </w:rPr>
-                                            <w:t>Meme Page</w:t>
+                                            <w:t>MemePage</w:t>
                                           </w:r>
+                                          <w:proofErr w:type="spellEnd"/>
                                         </w:p>
                                       </w:sdtContent>
                                     </w:sdt>
@@ -356,6 +361,7 @@
                                           <w:dataBinding w:prefixMappings="xmlns:ns0='http://purl.org/dc/elements/1.1/' xmlns:ns1='http://schemas.openxmlformats.org/package/2006/metadata/core-properties' " w:xpath="/ns1:coreProperties[1]/ns0:creator[1]" w:storeItemID="{6C3C8BC8-F283-45AE-878A-BAB7291924A1}"/>
                                           <w:text/>
                                         </w:sdtPr>
+                                        <w:sdtEndPr/>
                                         <w:sdtContent>
                                           <w:r>
                                             <w:rPr>
@@ -401,6 +407,7 @@
                                           <w:dataBinding w:prefixMappings="xmlns:ns0='http://purl.org/dc/elements/1.1/' xmlns:ns1='http://schemas.openxmlformats.org/package/2006/metadata/core-properties' " w:xpath="/ns1:coreProperties[1]/ns1:category[1]" w:storeItemID="{6C3C8BC8-F283-45AE-878A-BAB7291924A1}"/>
                                           <w:text/>
                                         </w:sdtPr>
+                                        <w:sdtEndPr/>
                                         <w:sdtContent>
                                           <w:r>
                                             <w:rPr>
@@ -544,6 +551,7 @@
                                   <w:dataBinding w:prefixMappings="xmlns:ns0='http://purl.org/dc/elements/1.1/' xmlns:ns1='http://schemas.openxmlformats.org/package/2006/metadata/core-properties' " w:xpath="/ns1:coreProperties[1]/ns0:title[1]" w:storeItemID="{6C3C8BC8-F283-45AE-878A-BAB7291924A1}"/>
                                   <w:text/>
                                 </w:sdtPr>
+                                <w:sdtEndPr/>
                                 <w:sdtContent>
                                   <w:p>
                                     <w:pPr>
@@ -582,6 +590,7 @@
                                   <w:dataBinding w:prefixMappings="xmlns:ns0='http://purl.org/dc/elements/1.1/' xmlns:ns1='http://schemas.openxmlformats.org/package/2006/metadata/core-properties' " w:xpath="/ns1:coreProperties[1]/ns0:subject[1]" w:storeItemID="{6C3C8BC8-F283-45AE-878A-BAB7291924A1}"/>
                                   <w:text/>
                                 </w:sdtPr>
+                                <w:sdtEndPr/>
                                 <w:sdtContent>
                                   <w:p>
                                     <w:pPr>
@@ -591,14 +600,16 @@
                                         <w:szCs w:val="24"/>
                                       </w:rPr>
                                     </w:pPr>
+                                    <w:proofErr w:type="spellStart"/>
                                     <w:r>
                                       <w:rPr>
                                         <w:color w:val="000000" w:themeColor="text1"/>
                                         <w:sz w:val="24"/>
                                         <w:szCs w:val="24"/>
                                       </w:rPr>
-                                      <w:t>Meme Page</w:t>
+                                      <w:t>MemePage</w:t>
                                     </w:r>
+                                    <w:proofErr w:type="spellEnd"/>
                                   </w:p>
                                 </w:sdtContent>
                               </w:sdt>
@@ -714,6 +725,7 @@
                                     <w:dataBinding w:prefixMappings="xmlns:ns0='http://purl.org/dc/elements/1.1/' xmlns:ns1='http://schemas.openxmlformats.org/package/2006/metadata/core-properties' " w:xpath="/ns1:coreProperties[1]/ns0:creator[1]" w:storeItemID="{6C3C8BC8-F283-45AE-878A-BAB7291924A1}"/>
                                     <w:text/>
                                   </w:sdtPr>
+                                  <w:sdtEndPr/>
                                   <w:sdtContent>
                                     <w:r>
                                       <w:rPr>
@@ -759,6 +771,7 @@
                                     <w:dataBinding w:prefixMappings="xmlns:ns0='http://purl.org/dc/elements/1.1/' xmlns:ns1='http://schemas.openxmlformats.org/package/2006/metadata/core-properties' " w:xpath="/ns1:coreProperties[1]/ns1:category[1]" w:storeItemID="{6C3C8BC8-F283-45AE-878A-BAB7291924A1}"/>
                                     <w:text/>
                                   </w:sdtPr>
+                                  <w:sdtEndPr/>
                                   <w:sdtContent>
                                     <w:r>
                                       <w:rPr>
@@ -985,8 +998,6 @@
         </w:rPr>
         <w:t>(daily), Animal related, car related and people’s behavior related.</w:t>
       </w:r>
-      <w:bookmarkStart w:id="0" w:name="_GoBack"/>
-      <w:bookmarkEnd w:id="0"/>
     </w:p>
     <w:p>
       <w:pPr>
@@ -1117,7 +1128,19 @@
     </w:p>
     <w:p/>
     <w:p>
-      <w:r>
+      <w:pPr>
+        <w:rPr>
+          <w:b/>
+          <w:sz w:val="24"/>
+          <w:szCs w:val="24"/>
+        </w:rPr>
+      </w:pPr>
+      <w:r>
+        <w:rPr>
+          <w:b/>
+          <w:sz w:val="24"/>
+          <w:szCs w:val="24"/>
+        </w:rPr>
         <w:t>Sitemap:</w:t>
       </w:r>
     </w:p>
@@ -1179,13 +1202,29 @@
     <w:p>
       <w:pPr>
         <w:rPr>
+          <w:b/>
+          <w:noProof/>
+          <w:sz w:val="24"/>
+          <w:szCs w:val="24"/>
+          <w:lang w:val="bg-BG"/>
+        </w:rPr>
+      </w:pPr>
+      <w:r>
+        <w:rPr>
+          <w:b/>
+          <w:sz w:val="24"/>
+          <w:szCs w:val="24"/>
+        </w:rPr>
+        <w:t>Wireframe:</w:t>
+      </w:r>
+    </w:p>
+    <w:p>
+      <w:pPr>
+        <w:rPr>
           <w:noProof/>
           <w:lang w:val="bg-BG"/>
         </w:rPr>
       </w:pPr>
-      <w:r>
-        <w:t>Wireframe:</w:t>
-      </w:r>
     </w:p>
     <w:p>
       <w:pPr>
@@ -1198,33 +1237,42 @@
     <w:p>
       <w:pPr>
         <w:rPr>
+          <w:lang w:val="bg-BG"/>
+        </w:rPr>
+      </w:pPr>
+    </w:p>
+    <w:p>
+      <w:r>
+        <w:t>Home page:</w:t>
+      </w:r>
+    </w:p>
+    <w:p>
+      <w:r>
+        <w:t xml:space="preserve">Almost all of our pages share this </w:t>
+      </w:r>
+      <w:proofErr w:type="gramStart"/>
+      <w:r>
+        <w:t>design(</w:t>
+      </w:r>
+      <w:proofErr w:type="gramEnd"/>
+      <w:r>
+        <w:t>Animal related page, old memes page, car related page, new memes page, people related page and most liked memes page)</w:t>
+      </w:r>
+    </w:p>
+    <w:p>
+      <w:pPr>
+        <w:rPr>
+          <w:lang w:val="bg-BG"/>
+        </w:rPr>
+      </w:pPr>
+      <w:r>
+        <w:rPr>
           <w:noProof/>
           <w:lang w:val="bg-BG"/>
         </w:rPr>
-      </w:pPr>
-    </w:p>
-    <w:p>
-      <w:pPr>
-        <w:rPr>
-          <w:lang w:val="bg-BG"/>
-        </w:rPr>
-      </w:pPr>
-    </w:p>
-    <w:p/>
-    <w:p>
-      <w:pPr>
-        <w:rPr>
-          <w:lang w:val="bg-BG"/>
-        </w:rPr>
-      </w:pPr>
-      <w:r>
-        <w:rPr>
-          <w:noProof/>
-          <w:lang w:val="bg-BG"/>
-        </w:rPr>
         <w:drawing>
-          <wp:inline distT="0" distB="0" distL="0" distR="0" wp14:anchorId="0D4D71DA" wp14:editId="220B5C3B">
-            <wp:extent cx="5378221" cy="5128846"/>
+          <wp:inline distT="0" distB="0" distL="0" distR="0" wp14:anchorId="0D4D71DA" wp14:editId="4E752E7C">
+            <wp:extent cx="2365188" cy="2255520"/>
             <wp:effectExtent l="0" t="0" r="0" b="0"/>
             <wp:docPr id="3" name="Picture 3"/>
             <wp:cNvGraphicFramePr>
@@ -1240,7 +1288,7 @@
                     </pic:cNvPicPr>
                   </pic:nvPicPr>
                   <pic:blipFill>
-                    <a:blip r:embed="rId9">
+                    <a:blip r:embed="rId9" cstate="print">
                       <a:extLst>
                         <a:ext uri="{28A0092B-C50C-407E-A947-70E740481C1C}">
                           <a14:useLocalDpi xmlns:a14="http://schemas.microsoft.com/office/drawing/2010/main" val="0"/>
@@ -1255,7 +1303,7 @@
                   <pic:spPr bwMode="auto">
                     <a:xfrm>
                       <a:off x="0" y="0"/>
-                      <a:ext cx="5385027" cy="5135337"/>
+                      <a:ext cx="2382965" cy="2272473"/>
                     </a:xfrm>
                     <a:prstGeom prst="rect">
                       <a:avLst/>
@@ -1274,6 +1322,328 @@
     </w:p>
     <w:p>
       <w:r>
+        <w:t>Articles page:</w:t>
+      </w:r>
+    </w:p>
+    <w:p>
+      <w:r>
+        <w:rPr>
+          <w:noProof/>
+        </w:rPr>
+        <w:drawing>
+          <wp:inline distT="0" distB="0" distL="0" distR="0" wp14:anchorId="73D6647F" wp14:editId="6AB89265">
+            <wp:extent cx="3888039" cy="3718560"/>
+            <wp:effectExtent l="0" t="0" r="0" b="0"/>
+            <wp:docPr id="2" name="Picture 2"/>
+            <wp:cNvGraphicFramePr>
+              <a:graphicFrameLocks xmlns:a="http://schemas.openxmlformats.org/drawingml/2006/main" noChangeAspect="1"/>
+            </wp:cNvGraphicFramePr>
+            <a:graphic xmlns:a="http://schemas.openxmlformats.org/drawingml/2006/main">
+              <a:graphicData uri="http://schemas.openxmlformats.org/drawingml/2006/picture">
+                <pic:pic xmlns:pic="http://schemas.openxmlformats.org/drawingml/2006/picture">
+                  <pic:nvPicPr>
+                    <pic:cNvPr id="0" name="Picture 1"/>
+                    <pic:cNvPicPr>
+                      <a:picLocks noChangeAspect="1" noChangeArrowheads="1"/>
+                    </pic:cNvPicPr>
+                  </pic:nvPicPr>
+                  <pic:blipFill>
+                    <a:blip r:embed="rId10">
+                      <a:extLst>
+                        <a:ext uri="{28A0092B-C50C-407E-A947-70E740481C1C}">
+                          <a14:useLocalDpi xmlns:a14="http://schemas.microsoft.com/office/drawing/2010/main" val="0"/>
+                        </a:ext>
+                      </a:extLst>
+                    </a:blip>
+                    <a:srcRect/>
+                    <a:stretch>
+                      <a:fillRect/>
+                    </a:stretch>
+                  </pic:blipFill>
+                  <pic:spPr bwMode="auto">
+                    <a:xfrm>
+                      <a:off x="0" y="0"/>
+                      <a:ext cx="3905479" cy="3735239"/>
+                    </a:xfrm>
+                    <a:prstGeom prst="rect">
+                      <a:avLst/>
+                    </a:prstGeom>
+                    <a:noFill/>
+                    <a:ln>
+                      <a:noFill/>
+                    </a:ln>
+                  </pic:spPr>
+                </pic:pic>
+              </a:graphicData>
+            </a:graphic>
+          </wp:inline>
+        </w:drawing>
+      </w:r>
+    </w:p>
+    <w:p/>
+    <w:p/>
+    <w:p>
+      <w:r>
+        <w:lastRenderedPageBreak/>
+        <w:t>Contact page:</w:t>
+      </w:r>
+    </w:p>
+    <w:p>
+      <w:r>
+        <w:rPr>
+          <w:noProof/>
+        </w:rPr>
+        <w:drawing>
+          <wp:inline distT="0" distB="0" distL="0" distR="0" wp14:anchorId="5E404C53" wp14:editId="6BB46471">
+            <wp:extent cx="3589020" cy="3289936"/>
+            <wp:effectExtent l="0" t="0" r="0" b="5715"/>
+            <wp:docPr id="11" name="Picture 11"/>
+            <wp:cNvGraphicFramePr>
+              <a:graphicFrameLocks xmlns:a="http://schemas.openxmlformats.org/drawingml/2006/main" noChangeAspect="1"/>
+            </wp:cNvGraphicFramePr>
+            <a:graphic xmlns:a="http://schemas.openxmlformats.org/drawingml/2006/main">
+              <a:graphicData uri="http://schemas.openxmlformats.org/drawingml/2006/picture">
+                <pic:pic xmlns:pic="http://schemas.openxmlformats.org/drawingml/2006/picture">
+                  <pic:nvPicPr>
+                    <pic:cNvPr id="0" name="Picture 2"/>
+                    <pic:cNvPicPr>
+                      <a:picLocks noChangeAspect="1" noChangeArrowheads="1"/>
+                    </pic:cNvPicPr>
+                  </pic:nvPicPr>
+                  <pic:blipFill>
+                    <a:blip r:embed="rId11">
+                      <a:extLst>
+                        <a:ext uri="{28A0092B-C50C-407E-A947-70E740481C1C}">
+                          <a14:useLocalDpi xmlns:a14="http://schemas.microsoft.com/office/drawing/2010/main" val="0"/>
+                        </a:ext>
+                      </a:extLst>
+                    </a:blip>
+                    <a:srcRect/>
+                    <a:stretch>
+                      <a:fillRect/>
+                    </a:stretch>
+                  </pic:blipFill>
+                  <pic:spPr bwMode="auto">
+                    <a:xfrm>
+                      <a:off x="0" y="0"/>
+                      <a:ext cx="3597203" cy="3297437"/>
+                    </a:xfrm>
+                    <a:prstGeom prst="rect">
+                      <a:avLst/>
+                    </a:prstGeom>
+                    <a:noFill/>
+                    <a:ln>
+                      <a:noFill/>
+                    </a:ln>
+                  </pic:spPr>
+                </pic:pic>
+              </a:graphicData>
+            </a:graphic>
+          </wp:inline>
+        </w:drawing>
+      </w:r>
+    </w:p>
+    <w:p>
+      <w:r>
+        <w:t>Merchandise page:</w:t>
+      </w:r>
+    </w:p>
+    <w:p>
+      <w:r>
+        <w:rPr>
+          <w:noProof/>
+        </w:rPr>
+        <w:drawing>
+          <wp:inline distT="0" distB="0" distL="0" distR="0" wp14:anchorId="4D6FB01B" wp14:editId="3DC0C4E4">
+            <wp:extent cx="3706495" cy="3421380"/>
+            <wp:effectExtent l="0" t="0" r="8255" b="7620"/>
+            <wp:docPr id="12" name="Picture 12"/>
+            <wp:cNvGraphicFramePr>
+              <a:graphicFrameLocks xmlns:a="http://schemas.openxmlformats.org/drawingml/2006/main" noChangeAspect="1"/>
+            </wp:cNvGraphicFramePr>
+            <a:graphic xmlns:a="http://schemas.openxmlformats.org/drawingml/2006/main">
+              <a:graphicData uri="http://schemas.openxmlformats.org/drawingml/2006/picture">
+                <pic:pic xmlns:pic="http://schemas.openxmlformats.org/drawingml/2006/picture">
+                  <pic:nvPicPr>
+                    <pic:cNvPr id="0" name="Picture 3"/>
+                    <pic:cNvPicPr>
+                      <a:picLocks noChangeAspect="1" noChangeArrowheads="1"/>
+                    </pic:cNvPicPr>
+                  </pic:nvPicPr>
+                  <pic:blipFill>
+                    <a:blip r:embed="rId12">
+                      <a:extLst>
+                        <a:ext uri="{28A0092B-C50C-407E-A947-70E740481C1C}">
+                          <a14:useLocalDpi xmlns:a14="http://schemas.microsoft.com/office/drawing/2010/main" val="0"/>
+                        </a:ext>
+                      </a:extLst>
+                    </a:blip>
+                    <a:srcRect/>
+                    <a:stretch>
+                      <a:fillRect/>
+                    </a:stretch>
+                  </pic:blipFill>
+                  <pic:spPr bwMode="auto">
+                    <a:xfrm>
+                      <a:off x="0" y="0"/>
+                      <a:ext cx="3706495" cy="3421380"/>
+                    </a:xfrm>
+                    <a:prstGeom prst="rect">
+                      <a:avLst/>
+                    </a:prstGeom>
+                    <a:noFill/>
+                    <a:ln>
+                      <a:noFill/>
+                    </a:ln>
+                  </pic:spPr>
+                </pic:pic>
+              </a:graphicData>
+            </a:graphic>
+          </wp:inline>
+        </w:drawing>
+      </w:r>
+    </w:p>
+    <w:p/>
+    <w:p/>
+    <w:p>
+      <w:r>
+        <w:lastRenderedPageBreak/>
+        <w:t>Sign In page:</w:t>
+      </w:r>
+      <w:r>
+        <w:t xml:space="preserve"> </w:t>
+      </w:r>
+    </w:p>
+    <w:p>
+      <w:r>
+        <w:rPr>
+          <w:noProof/>
+        </w:rPr>
+        <w:drawing>
+          <wp:inline distT="0" distB="0" distL="0" distR="0" wp14:anchorId="709B3EF7" wp14:editId="4A999889">
+            <wp:extent cx="3551761" cy="3383280"/>
+            <wp:effectExtent l="0" t="0" r="0" b="7620"/>
+            <wp:docPr id="14" name="Picture 14"/>
+            <wp:cNvGraphicFramePr>
+              <a:graphicFrameLocks xmlns:a="http://schemas.openxmlformats.org/drawingml/2006/main" noChangeAspect="1"/>
+            </wp:cNvGraphicFramePr>
+            <a:graphic xmlns:a="http://schemas.openxmlformats.org/drawingml/2006/main">
+              <a:graphicData uri="http://schemas.openxmlformats.org/drawingml/2006/picture">
+                <pic:pic xmlns:pic="http://schemas.openxmlformats.org/drawingml/2006/picture">
+                  <pic:nvPicPr>
+                    <pic:cNvPr id="0" name="Picture 5"/>
+                    <pic:cNvPicPr>
+                      <a:picLocks noChangeAspect="1" noChangeArrowheads="1"/>
+                    </pic:cNvPicPr>
+                  </pic:nvPicPr>
+                  <pic:blipFill>
+                    <a:blip r:embed="rId13">
+                      <a:extLst>
+                        <a:ext uri="{28A0092B-C50C-407E-A947-70E740481C1C}">
+                          <a14:useLocalDpi xmlns:a14="http://schemas.microsoft.com/office/drawing/2010/main" val="0"/>
+                        </a:ext>
+                      </a:extLst>
+                    </a:blip>
+                    <a:srcRect/>
+                    <a:stretch>
+                      <a:fillRect/>
+                    </a:stretch>
+                  </pic:blipFill>
+                  <pic:spPr bwMode="auto">
+                    <a:xfrm>
+                      <a:off x="0" y="0"/>
+                      <a:ext cx="3557994" cy="3389218"/>
+                    </a:xfrm>
+                    <a:prstGeom prst="rect">
+                      <a:avLst/>
+                    </a:prstGeom>
+                    <a:noFill/>
+                    <a:ln>
+                      <a:noFill/>
+                    </a:ln>
+                  </pic:spPr>
+                </pic:pic>
+              </a:graphicData>
+            </a:graphic>
+          </wp:inline>
+        </w:drawing>
+      </w:r>
+    </w:p>
+    <w:p>
+      <w:r>
+        <w:t>Sign Up page:</w:t>
+      </w:r>
+    </w:p>
+    <w:p>
+      <w:bookmarkStart w:id="0" w:name="_GoBack"/>
+      <w:bookmarkEnd w:id="0"/>
+      <w:r>
+        <w:rPr>
+          <w:noProof/>
+        </w:rPr>
+        <w:drawing>
+          <wp:inline distT="0" distB="0" distL="0" distR="0" wp14:anchorId="3B187B4E" wp14:editId="3D739FD8">
+            <wp:extent cx="4214852" cy="3901440"/>
+            <wp:effectExtent l="0" t="0" r="0" b="3810"/>
+            <wp:docPr id="15" name="Picture 15"/>
+            <wp:cNvGraphicFramePr>
+              <a:graphicFrameLocks xmlns:a="http://schemas.openxmlformats.org/drawingml/2006/main" noChangeAspect="1"/>
+            </wp:cNvGraphicFramePr>
+            <a:graphic xmlns:a="http://schemas.openxmlformats.org/drawingml/2006/main">
+              <a:graphicData uri="http://schemas.openxmlformats.org/drawingml/2006/picture">
+                <pic:pic xmlns:pic="http://schemas.openxmlformats.org/drawingml/2006/picture">
+                  <pic:nvPicPr>
+                    <pic:cNvPr id="0" name="Picture 6"/>
+                    <pic:cNvPicPr>
+                      <a:picLocks noChangeAspect="1" noChangeArrowheads="1"/>
+                    </pic:cNvPicPr>
+                  </pic:nvPicPr>
+                  <pic:blipFill>
+                    <a:blip r:embed="rId14">
+                      <a:extLst>
+                        <a:ext uri="{28A0092B-C50C-407E-A947-70E740481C1C}">
+                          <a14:useLocalDpi xmlns:a14="http://schemas.microsoft.com/office/drawing/2010/main" val="0"/>
+                        </a:ext>
+                      </a:extLst>
+                    </a:blip>
+                    <a:srcRect/>
+                    <a:stretch>
+                      <a:fillRect/>
+                    </a:stretch>
+                  </pic:blipFill>
+                  <pic:spPr bwMode="auto">
+                    <a:xfrm>
+                      <a:off x="0" y="0"/>
+                      <a:ext cx="4237851" cy="3922729"/>
+                    </a:xfrm>
+                    <a:prstGeom prst="rect">
+                      <a:avLst/>
+                    </a:prstGeom>
+                    <a:noFill/>
+                    <a:ln>
+                      <a:noFill/>
+                    </a:ln>
+                  </pic:spPr>
+                </pic:pic>
+              </a:graphicData>
+            </a:graphic>
+          </wp:inline>
+        </w:drawing>
+      </w:r>
+    </w:p>
+    <w:p>
+      <w:pPr>
+        <w:rPr>
+          <w:sz w:val="24"/>
+          <w:szCs w:val="24"/>
+        </w:rPr>
+      </w:pPr>
+      <w:r>
+        <w:rPr>
+          <w:sz w:val="24"/>
+          <w:szCs w:val="24"/>
+        </w:rPr>
+        <w:lastRenderedPageBreak/>
         <w:t>Visual design:</w:t>
       </w:r>
     </w:p>
@@ -1282,7 +1652,6 @@
         <w:rPr>
           <w:noProof/>
         </w:rPr>
-        <w:lastRenderedPageBreak/>
         <w:drawing>
           <wp:inline distT="0" distB="0" distL="0" distR="0" wp14:anchorId="0A91D683" wp14:editId="6B04C607">
             <wp:extent cx="5943600" cy="3728085"/>
@@ -1301,7 +1670,7 @@
                     </pic:cNvPicPr>
                   </pic:nvPicPr>
                   <pic:blipFill>
-                    <a:blip r:embed="rId10">
+                    <a:blip r:embed="rId15">
                       <a:extLst>
                         <a:ext uri="{28A0092B-C50C-407E-A947-70E740481C1C}">
                           <a14:useLocalDpi xmlns:a14="http://schemas.microsoft.com/office/drawing/2010/main" val="0"/>
@@ -1343,6 +1712,7 @@
         <w:rPr>
           <w:noProof/>
         </w:rPr>
+        <w:lastRenderedPageBreak/>
         <w:drawing>
           <wp:inline distT="0" distB="0" distL="0" distR="0" wp14:anchorId="0CF11234" wp14:editId="64317ED1">
             <wp:extent cx="5943600" cy="3689350"/>
@@ -1361,7 +1731,7 @@
                     </pic:cNvPicPr>
                   </pic:nvPicPr>
                   <pic:blipFill>
-                    <a:blip r:embed="rId11">
+                    <a:blip r:embed="rId16">
                       <a:extLst>
                         <a:ext uri="{28A0092B-C50C-407E-A947-70E740481C1C}">
                           <a14:useLocalDpi xmlns:a14="http://schemas.microsoft.com/office/drawing/2010/main" val="0"/>
@@ -1401,7 +1771,6 @@
         <w:rPr>
           <w:noProof/>
         </w:rPr>
-        <w:lastRenderedPageBreak/>
         <w:drawing>
           <wp:inline distT="0" distB="0" distL="0" distR="0" wp14:anchorId="1E6AC79F" wp14:editId="0178D8C3">
             <wp:extent cx="5937250" cy="3714750"/>
@@ -1420,7 +1789,7 @@
                     </pic:cNvPicPr>
                   </pic:nvPicPr>
                   <pic:blipFill>
-                    <a:blip r:embed="rId12">
+                    <a:blip r:embed="rId17">
                       <a:extLst>
                         <a:ext uri="{28A0092B-C50C-407E-A947-70E740481C1C}">
                           <a14:useLocalDpi xmlns:a14="http://schemas.microsoft.com/office/drawing/2010/main" val="0"/>
@@ -1462,6 +1831,7 @@
         <w:rPr>
           <w:noProof/>
         </w:rPr>
+        <w:lastRenderedPageBreak/>
         <w:drawing>
           <wp:inline distT="0" distB="0" distL="0" distR="0" wp14:anchorId="2FECC247" wp14:editId="4F6607C6">
             <wp:extent cx="5943600" cy="3727450"/>
@@ -1480,7 +1850,7 @@
                     </pic:cNvPicPr>
                   </pic:nvPicPr>
                   <pic:blipFill>
-                    <a:blip r:embed="rId13">
+                    <a:blip r:embed="rId18">
                       <a:extLst>
                         <a:ext uri="{28A0092B-C50C-407E-A947-70E740481C1C}">
                           <a14:useLocalDpi xmlns:a14="http://schemas.microsoft.com/office/drawing/2010/main" val="0"/>
@@ -1522,7 +1892,6 @@
         <w:rPr>
           <w:noProof/>
         </w:rPr>
-        <w:lastRenderedPageBreak/>
         <w:drawing>
           <wp:inline distT="0" distB="0" distL="0" distR="0" wp14:anchorId="5B37BEDD" wp14:editId="04A21B20">
             <wp:extent cx="5937250" cy="3727450"/>
@@ -1541,7 +1910,7 @@
                     </pic:cNvPicPr>
                   </pic:nvPicPr>
                   <pic:blipFill>
-                    <a:blip r:embed="rId14">
+                    <a:blip r:embed="rId19">
                       <a:extLst>
                         <a:ext uri="{28A0092B-C50C-407E-A947-70E740481C1C}">
                           <a14:useLocalDpi xmlns:a14="http://schemas.microsoft.com/office/drawing/2010/main" val="0"/>
@@ -1575,6 +1944,7 @@
     </w:p>
     <w:p>
       <w:r>
+        <w:lastRenderedPageBreak/>
         <w:t>5: Contact</w:t>
       </w:r>
       <w:r>
@@ -1602,7 +1972,7 @@
                     </pic:cNvPicPr>
                   </pic:nvPicPr>
                   <pic:blipFill>
-                    <a:blip r:embed="rId15">
+                    <a:blip r:embed="rId20">
                       <a:extLst>
                         <a:ext uri="{28A0092B-C50C-407E-A947-70E740481C1C}">
                           <a14:useLocalDpi xmlns:a14="http://schemas.microsoft.com/office/drawing/2010/main" val="0"/>
@@ -1645,7 +2015,7 @@
       </w:r>
     </w:p>
     <w:sectPr>
-      <w:headerReference w:type="default" r:id="rId16"/>
+      <w:headerReference w:type="default" r:id="rId21"/>
       <w:pgSz w:w="12240" w:h="15840"/>
       <w:pgMar w:top="1440" w:right="1440" w:bottom="1440" w:left="1440" w:header="720" w:footer="720" w:gutter="0"/>
       <w:pgNumType w:start="0"/>
@@ -2232,6 +2602,36 @@
       <w:rFonts w:eastAsiaTheme="minorEastAsia"/>
     </w:rPr>
   </w:style>
+  <w:style w:type="paragraph" w:styleId="BalloonText">
+    <w:name w:val="Balloon Text"/>
+    <w:basedOn w:val="Normal"/>
+    <w:link w:val="BalloonTextChar"/>
+    <w:uiPriority w:val="99"/>
+    <w:semiHidden/>
+    <w:unhideWhenUsed/>
+    <w:rsid w:val="00EF3222"/>
+    <w:pPr>
+      <w:spacing w:after="0" w:line="240" w:lineRule="auto"/>
+    </w:pPr>
+    <w:rPr>
+      <w:rFonts w:ascii="Segoe UI" w:hAnsi="Segoe UI" w:cs="Segoe UI"/>
+      <w:sz w:val="18"/>
+      <w:szCs w:val="18"/>
+    </w:rPr>
+  </w:style>
+  <w:style w:type="character" w:customStyle="1" w:styleId="BalloonTextChar">
+    <w:name w:val="Balloon Text Char"/>
+    <w:basedOn w:val="DefaultParagraphFont"/>
+    <w:link w:val="BalloonText"/>
+    <w:uiPriority w:val="99"/>
+    <w:semiHidden/>
+    <w:rsid w:val="00EF3222"/>
+    <w:rPr>
+      <w:rFonts w:ascii="Segoe UI" w:hAnsi="Segoe UI" w:cs="Segoe UI"/>
+      <w:sz w:val="18"/>
+      <w:szCs w:val="18"/>
+    </w:rPr>
+  </w:style>
 </w:styles>
 </file>
 
@@ -2535,7 +2935,7 @@
 </file>
 
 <file path=customXml/itemProps1.xml><?xml version="1.0" encoding="utf-8"?>
-<ds:datastoreItem xmlns:ds="http://schemas.openxmlformats.org/officeDocument/2006/customXml" ds:itemID="{3EB9C5B1-A585-4AE2-8E8E-FAB7BBC53AE0}">
+<ds:datastoreItem xmlns:ds="http://schemas.openxmlformats.org/officeDocument/2006/customXml" ds:itemID="{AC100201-137D-4838-9BA5-8DC257BC6B03}">
   <ds:schemaRefs>
     <ds:schemaRef ds:uri="http://schemas.openxmlformats.org/officeDocument/2006/bibliography"/>
   </ds:schemaRefs>

</xml_diff>